<commit_message>
sfi done!! But still a bit too simple...
</commit_message>
<xml_diff>
--- a/DC1/suggestions for improvement.docx
+++ b/DC1/suggestions for improvement.docx
@@ -4,6 +4,36 @@
   <w:body>
     <w:p>
       <w:pPr>
+        <w:ind w:firstLine="420"/>
+      </w:pPr>
+      <w:r>
+        <w:t xml:space="preserve">For the design improvements, we suggest focusing on three key aspects: simplification of mechanical assembly, redesign of the controllers, and implementation of product </w:t>
+      </w:r>
+      <w:proofErr w:type="gramStart"/>
+      <w:r>
+        <w:t>tiering</w:t>
+      </w:r>
+      <w:proofErr w:type="gramEnd"/>
+      <w:r>
+        <w:t>.</w:t>
+      </w:r>
+    </w:p>
+    <w:p>
+      <w:pPr>
+        <w:ind w:firstLine="420"/>
+      </w:pPr>
+      <w:r>
+        <w:t>The current design is over-reliant on screws. This leads to increased material use, assembly complexity, and a less user-friendly experience. For example, the car chassis uses 12 screws, and both controllers' battery covers are screwed on. We suggest reducing screw count by:</w:t>
+      </w:r>
+      <w:r>
+        <w:rPr>
+          <w:rFonts w:hint="eastAsia"/>
+        </w:rPr>
+        <w:t xml:space="preserve"> </w:t>
+      </w:r>
+    </w:p>
+    <w:p>
+      <w:pPr>
         <w:pStyle w:val="a9"/>
         <w:numPr>
           <w:ilvl w:val="0"/>
@@ -11,82 +41,7 @@
         </w:numPr>
       </w:pPr>
       <w:r>
-        <w:t>R</w:t>
-      </w:r>
-      <w:r>
-        <w:rPr>
-          <w:rFonts w:hint="eastAsia"/>
-        </w:rPr>
-        <w:t xml:space="preserve">educe part count </w:t>
-      </w:r>
-    </w:p>
-    <w:p>
-      <w:pPr>
-        <w:pStyle w:val="a9"/>
-        <w:numPr>
-          <w:ilvl w:val="1"/>
-          <w:numId w:val="1"/>
-        </w:numPr>
-      </w:pPr>
-      <w:r>
-        <w:rPr>
-          <w:rFonts w:hint="eastAsia"/>
-        </w:rPr>
-        <w:t>Replace screws with snap-fit design (e-g: chass</w:t>
-      </w:r>
-      <w:r>
-        <w:rPr>
-          <w:rFonts w:hint="eastAsia"/>
-        </w:rPr>
-        <w:t>i</w:t>
-      </w:r>
-      <w:r>
-        <w:rPr>
-          <w:rFonts w:hint="eastAsia"/>
-        </w:rPr>
-        <w:t>s of the car</w:t>
-      </w:r>
-      <w:r>
-        <w:rPr>
-          <w:rFonts w:hint="eastAsia"/>
-        </w:rPr>
-        <w:t>, side of the controller</w:t>
-      </w:r>
-      <w:r>
-        <w:rPr>
-          <w:rFonts w:hint="eastAsia"/>
-        </w:rPr>
-        <w:t>)</w:t>
-      </w:r>
-      <w:r>
-        <w:rPr>
-          <w:rFonts w:hint="eastAsia"/>
-        </w:rPr>
-        <w:t xml:space="preserve">. </w:t>
-      </w:r>
-    </w:p>
-    <w:p>
-      <w:pPr>
-        <w:pStyle w:val="a9"/>
-        <w:numPr>
-          <w:ilvl w:val="1"/>
-          <w:numId w:val="1"/>
-        </w:numPr>
-      </w:pPr>
-      <w:r>
-        <w:rPr>
-          <w:rFonts w:hint="eastAsia"/>
-        </w:rPr>
-        <w:t xml:space="preserve">Replace battery cap with snap-fit (less screw, </w:t>
-      </w:r>
-      <w:r>
-        <w:t>user-friendly</w:t>
-      </w:r>
-      <w:r>
-        <w:rPr>
-          <w:rFonts w:hint="eastAsia"/>
-        </w:rPr>
-        <w:t>, however, can be troublesome for the waterproof part for the car)</w:t>
+        <w:t xml:space="preserve"> Applying snap-fit designs to non-structural parts (e.g., side panels, certain covers).</w:t>
       </w:r>
     </w:p>
     <w:p>
@@ -98,40 +53,32 @@
         </w:numPr>
       </w:pPr>
       <w:r>
+        <w:t>Using snap-fits for battery compartments (simpler for users, though this may complicate waterproofing for the car).</w:t>
+      </w:r>
+    </w:p>
+    <w:p>
+      <w:pPr>
+        <w:pStyle w:val="a9"/>
+        <w:ind w:left="780"/>
         <w:rPr>
           <w:rFonts w:hint="eastAsia"/>
         </w:rPr>
-        <w:t>Product Tiering</w:t>
-      </w:r>
+      </w:pPr>
     </w:p>
     <w:p>
       <w:pPr>
-        <w:pStyle w:val="a9"/>
-        <w:numPr>
-          <w:ilvl w:val="1"/>
-          <w:numId w:val="1"/>
-        </w:numPr>
-      </w:pPr>
-      <w:r>
-        <w:rPr>
-          <w:rFonts w:hint="eastAsia"/>
-        </w:rPr>
-        <w:t>Low-end line</w:t>
-      </w:r>
-    </w:p>
-    <w:p>
-      <w:pPr>
-        <w:pStyle w:val="a9"/>
-        <w:numPr>
-          <w:ilvl w:val="2"/>
-          <w:numId w:val="1"/>
-        </w:numPr>
-      </w:pPr>
-      <w:r>
-        <w:rPr>
-          <w:rFonts w:hint="eastAsia"/>
-        </w:rPr>
-        <w:t>Remove waterproofing</w:t>
+        <w:ind w:firstLine="360"/>
+      </w:pPr>
+      <w:r>
+        <w:t xml:space="preserve">We also identified inefficiency and redundancy in </w:t>
+      </w:r>
+      <w:proofErr w:type="gramStart"/>
+      <w:r>
+        <w:t>the controller</w:t>
+      </w:r>
+      <w:proofErr w:type="gramEnd"/>
+      <w:r>
+        <w:t xml:space="preserve"> design. This can be addressed by 1)</w:t>
       </w:r>
       <w:r>
         <w:rPr>
@@ -140,241 +87,83 @@
         <w:t xml:space="preserve"> </w:t>
       </w:r>
       <w:r>
+        <w:t xml:space="preserve">integrating and simplifying the physical controllers, or 2) abandoning them for a smartphone app. Currently, two joysticks control four </w:t>
+      </w:r>
+      <w:proofErr w:type="gramStart"/>
+      <w:r>
+        <w:t>directions</w:t>
+      </w:r>
+      <w:proofErr w:type="gramEnd"/>
+      <w:r>
+        <w:t xml:space="preserve"> and two shoulder buttons control two rotations. This can be achieved more efficiently with one omnidirectional joystick and one trigger button. We suggest:</w:t>
+      </w:r>
+    </w:p>
+    <w:p>
+      <w:pPr>
+        <w:pStyle w:val="a9"/>
+        <w:numPr>
+          <w:ilvl w:val="0"/>
+          <w:numId w:val="2"/>
+        </w:numPr>
+      </w:pPr>
+      <w:proofErr w:type="gramStart"/>
+      <w:r>
+        <w:t>Merging</w:t>
+      </w:r>
+      <w:proofErr w:type="gramEnd"/>
+      <w:r>
+        <w:t xml:space="preserve"> the two </w:t>
+      </w:r>
+      <w:proofErr w:type="spellStart"/>
+      <w:r>
+        <w:t>thumbsticks</w:t>
+      </w:r>
+      <w:proofErr w:type="spellEnd"/>
+      <w:r>
+        <w:t xml:space="preserve"> into one omnidirectional joystick.</w:t>
+      </w:r>
+    </w:p>
+    <w:p>
+      <w:pPr>
+        <w:pStyle w:val="a9"/>
+        <w:numPr>
+          <w:ilvl w:val="0"/>
+          <w:numId w:val="2"/>
+        </w:numPr>
+      </w:pPr>
+      <w:r>
+        <w:t>Merging the two shoulder buttons into one trigger.</w:t>
+      </w:r>
+    </w:p>
+    <w:p>
+      <w:pPr>
+        <w:pStyle w:val="a9"/>
+        <w:numPr>
+          <w:ilvl w:val="0"/>
+          <w:numId w:val="2"/>
+        </w:numPr>
+      </w:pPr>
+      <w:r>
+        <w:t xml:space="preserve">Creating a final form resembling one half of a Wii </w:t>
+      </w:r>
+      <w:proofErr w:type="spellStart"/>
+      <w:r>
+        <w:t>Nunchuk</w:t>
+      </w:r>
+      <w:proofErr w:type="spellEnd"/>
+      <w:r>
+        <w:t xml:space="preserve"> (Fig. XX), using a single joystick for direction and a trigger for action.</w:t>
+      </w:r>
+    </w:p>
+    <w:p>
+      <w:r>
+        <w:t>This redesign is more efficient and cost-effective. Our BOM analysis shows the controllers constitute a significant portion of the total cost. To further improve affordability, we propose an alternative: abandoning the physical controllers entirely</w:t>
+      </w:r>
+      <w:r>
         <w:rPr>
           <w:rFonts w:hint="eastAsia"/>
         </w:rPr>
-        <w:t>(allow non-waterproof/heavier parts)</w:t>
-      </w:r>
-    </w:p>
-    <w:p>
-      <w:pPr>
-        <w:pStyle w:val="a9"/>
-        <w:numPr>
-          <w:ilvl w:val="3"/>
-          <w:numId w:val="1"/>
-        </w:numPr>
-      </w:pPr>
-      <w:r>
-        <w:rPr>
-          <w:rFonts w:hint="eastAsia"/>
-        </w:rPr>
-        <w:t xml:space="preserve">Remove </w:t>
-      </w:r>
-      <w:r>
-        <w:t xml:space="preserve">the </w:t>
-      </w:r>
-      <w:r>
-        <w:rPr>
-          <w:rFonts w:hint="eastAsia"/>
-        </w:rPr>
-        <w:t>waterproofing rubber gasket in the car</w:t>
-      </w:r>
-    </w:p>
-    <w:p>
-      <w:pPr>
-        <w:pStyle w:val="a9"/>
-        <w:numPr>
-          <w:ilvl w:val="3"/>
-          <w:numId w:val="1"/>
-        </w:numPr>
-        <w:rPr>
-          <w:rFonts w:hint="eastAsia"/>
-        </w:rPr>
-      </w:pPr>
-      <w:r>
-        <w:t>U</w:t>
-      </w:r>
-      <w:r>
-        <w:rPr>
-          <w:rFonts w:hint="eastAsia"/>
-        </w:rPr>
-        <w:t>se smaller/rubber tires</w:t>
-      </w:r>
-    </w:p>
-    <w:p>
-      <w:pPr>
-        <w:pStyle w:val="a9"/>
-        <w:numPr>
-          <w:ilvl w:val="3"/>
-          <w:numId w:val="1"/>
-        </w:numPr>
-      </w:pPr>
-      <w:r>
-        <w:t>C</w:t>
-      </w:r>
-      <w:r>
-        <w:rPr>
-          <w:rFonts w:hint="eastAsia"/>
-        </w:rPr>
-        <w:t>hange rubber gears to metal</w:t>
-      </w:r>
-    </w:p>
-    <w:p>
-      <w:pPr>
-        <w:pStyle w:val="a9"/>
-        <w:numPr>
-          <w:ilvl w:val="3"/>
-          <w:numId w:val="1"/>
-        </w:numPr>
-      </w:pPr>
-      <w:r>
-        <w:t>C</w:t>
-      </w:r>
-      <w:r>
-        <w:rPr>
-          <w:rFonts w:hint="eastAsia"/>
-        </w:rPr>
-        <w:t>hange shell from PC to ABS</w:t>
-      </w:r>
-    </w:p>
-    <w:p>
-      <w:pPr>
-        <w:pStyle w:val="a9"/>
-        <w:numPr>
-          <w:ilvl w:val="2"/>
-          <w:numId w:val="1"/>
-        </w:numPr>
-      </w:pPr>
-      <w:r>
-        <w:t>R</w:t>
-      </w:r>
-      <w:r>
-        <w:rPr>
-          <w:rFonts w:hint="eastAsia"/>
-        </w:rPr>
-        <w:t>emove LEDs</w:t>
-      </w:r>
-    </w:p>
-    <w:p>
-      <w:pPr>
-        <w:pStyle w:val="a9"/>
-        <w:numPr>
-          <w:ilvl w:val="2"/>
-          <w:numId w:val="1"/>
-        </w:numPr>
-        <w:rPr>
-          <w:rFonts w:hint="eastAsia"/>
-        </w:rPr>
-      </w:pPr>
-      <w:r>
-        <w:rPr>
-          <w:rFonts w:hint="eastAsia"/>
-        </w:rPr>
-        <w:t>Remove motion-sensing watch</w:t>
-      </w:r>
-    </w:p>
-    <w:p>
-      <w:pPr>
-        <w:pStyle w:val="a9"/>
-        <w:numPr>
-          <w:ilvl w:val="1"/>
-          <w:numId w:val="1"/>
-        </w:numPr>
-      </w:pPr>
-      <w:r>
-        <w:rPr>
-          <w:rFonts w:hint="eastAsia"/>
-        </w:rPr>
-        <w:t>High-end line</w:t>
-      </w:r>
-    </w:p>
-    <w:p>
-      <w:pPr>
-        <w:pStyle w:val="a9"/>
-        <w:numPr>
-          <w:ilvl w:val="2"/>
-          <w:numId w:val="1"/>
-        </w:numPr>
-      </w:pPr>
-      <w:r>
-        <w:t>A</w:t>
-      </w:r>
-      <w:r>
-        <w:rPr>
-          <w:rFonts w:hint="eastAsia"/>
-        </w:rPr>
-        <w:t xml:space="preserve">dd charging port with a </w:t>
-      </w:r>
-      <w:r>
-        <w:t>waterproof</w:t>
-      </w:r>
-      <w:r>
-        <w:rPr>
-          <w:rFonts w:hint="eastAsia"/>
-        </w:rPr>
-        <w:t xml:space="preserve"> compartment</w:t>
-      </w:r>
-    </w:p>
-    <w:p>
-      <w:pPr>
-        <w:pStyle w:val="a9"/>
-        <w:numPr>
-          <w:ilvl w:val="2"/>
-          <w:numId w:val="1"/>
-        </w:numPr>
-      </w:pPr>
-      <w:r>
-        <w:t>A</w:t>
-      </w:r>
-      <w:r>
-        <w:rPr>
-          <w:rFonts w:hint="eastAsia"/>
-        </w:rPr>
-        <w:t>dd music/honk</w:t>
-      </w:r>
-    </w:p>
-    <w:p>
-      <w:pPr>
-        <w:pStyle w:val="a9"/>
-        <w:numPr>
-          <w:ilvl w:val="2"/>
-          <w:numId w:val="1"/>
-        </w:numPr>
-      </w:pPr>
-      <w:r>
-        <w:t>O</w:t>
-      </w:r>
-      <w:r>
-        <w:rPr>
-          <w:rFonts w:hint="eastAsia"/>
-        </w:rPr>
-        <w:t>penable doors/windows</w:t>
-      </w:r>
-    </w:p>
-    <w:p>
-      <w:pPr>
-        <w:pStyle w:val="a9"/>
-        <w:numPr>
-          <w:ilvl w:val="2"/>
-          <w:numId w:val="1"/>
-        </w:numPr>
-      </w:pPr>
-      <w:r>
-        <w:t>A</w:t>
-      </w:r>
-      <w:r>
-        <w:rPr>
-          <w:rFonts w:hint="eastAsia"/>
-        </w:rPr>
-        <w:t>dd pre-programmed routines (light shows, simple driving sequences)</w:t>
-      </w:r>
-    </w:p>
-    <w:p>
-      <w:pPr>
-        <w:pStyle w:val="a9"/>
-        <w:numPr>
-          <w:ilvl w:val="2"/>
-          <w:numId w:val="1"/>
-        </w:numPr>
-        <w:rPr>
-          <w:rFonts w:hint="eastAsia"/>
-        </w:rPr>
-      </w:pPr>
-      <w:r>
-        <w:rPr>
-          <w:rFonts w:hint="eastAsia"/>
-        </w:rPr>
-        <w:t>GPS and camera</w:t>
+        <w:t xml:space="preserve"> by: </w:t>
       </w:r>
     </w:p>
     <w:p>
@@ -382,38 +171,11 @@
         <w:pStyle w:val="a9"/>
         <w:numPr>
           <w:ilvl w:val="0"/>
-          <w:numId w:val="1"/>
+          <w:numId w:val="3"/>
         </w:numPr>
       </w:pPr>
       <w:r>
-        <w:t>R</w:t>
-      </w:r>
-      <w:r>
-        <w:rPr>
-          <w:rFonts w:hint="eastAsia"/>
-        </w:rPr>
-        <w:t>escale</w:t>
-      </w:r>
-    </w:p>
-    <w:p>
-      <w:pPr>
-        <w:pStyle w:val="a9"/>
-        <w:numPr>
-          <w:ilvl w:val="1"/>
-          <w:numId w:val="1"/>
-        </w:numPr>
-        <w:rPr>
-          <w:rFonts w:hint="eastAsia"/>
-        </w:rPr>
-      </w:pPr>
-      <w:r>
-        <w:t>R</w:t>
-      </w:r>
-      <w:r>
-        <w:rPr>
-          <w:rFonts w:hint="eastAsia"/>
-        </w:rPr>
-        <w:t>escale car/tire</w:t>
+        <w:t>Develop a smartphone app that functions as both a virtual controller and a motion-sensing device.</w:t>
       </w:r>
     </w:p>
     <w:p>
@@ -421,343 +183,22 @@
         <w:pStyle w:val="a9"/>
         <w:numPr>
           <w:ilvl w:val="0"/>
-          <w:numId w:val="1"/>
+          <w:numId w:val="3"/>
         </w:numPr>
       </w:pPr>
       <w:r>
-        <w:rPr>
-          <w:rFonts w:hint="eastAsia"/>
-        </w:rPr>
-        <w:t>Controller redesign</w:t>
+        <w:t>Include a clear download guide in the packaging.</w:t>
+      </w:r>
+      <w:r>
+        <w:br/>
       </w:r>
     </w:p>
     <w:p>
       <w:pPr>
-        <w:pStyle w:val="a9"/>
-        <w:numPr>
-          <w:ilvl w:val="1"/>
-          <w:numId w:val="1"/>
-        </w:numPr>
-      </w:pPr>
-      <w:r>
-        <w:t>C</w:t>
-      </w:r>
-      <w:r>
-        <w:rPr>
-          <w:rFonts w:hint="eastAsia"/>
-        </w:rPr>
-        <w:t>ontroller form</w:t>
-      </w:r>
-    </w:p>
-    <w:p>
-      <w:pPr>
-        <w:pStyle w:val="a9"/>
-        <w:numPr>
-          <w:ilvl w:val="2"/>
-          <w:numId w:val="1"/>
-        </w:numPr>
-      </w:pPr>
-      <w:r>
-        <w:t>Merge the two thumbsticks (controlling up/down and left/right) into one omnidirectional joystick.</w:t>
-      </w:r>
-    </w:p>
-    <w:p>
-      <w:pPr>
-        <w:pStyle w:val="a9"/>
-        <w:numPr>
-          <w:ilvl w:val="2"/>
-          <w:numId w:val="1"/>
-        </w:numPr>
-      </w:pPr>
-      <w:r>
-        <w:t>Merge the two shoulder buttons (controlling clockwise/counter-clockwise) into one.</w:t>
-      </w:r>
-    </w:p>
-    <w:p>
-      <w:pPr>
-        <w:pStyle w:val="a9"/>
-        <w:numPr>
-          <w:ilvl w:val="2"/>
-          <w:numId w:val="1"/>
-        </w:numPr>
-      </w:pPr>
-      <w:r>
-        <w:t>Final form: A single thumbstick for direction + a trigger button for action, resembling one half of a Wii Nunchuk</w:t>
-      </w:r>
-      <w:r>
-        <w:rPr>
-          <w:rFonts w:hint="eastAsia"/>
-        </w:rPr>
-        <w:t xml:space="preserve"> (as shown in the Fig.xx)</w:t>
-      </w:r>
-    </w:p>
-    <w:p>
-      <w:pPr>
-        <w:pStyle w:val="a9"/>
-        <w:numPr>
-          <w:ilvl w:val="1"/>
-          <w:numId w:val="1"/>
-        </w:numPr>
-      </w:pPr>
-      <w:r>
-        <w:t>C</w:t>
-      </w:r>
-      <w:r>
-        <w:rPr>
-          <w:rFonts w:hint="eastAsia"/>
-        </w:rPr>
-        <w:t>ontroller functions</w:t>
-      </w:r>
-    </w:p>
-    <w:p>
-      <w:pPr>
-        <w:pStyle w:val="a9"/>
-        <w:numPr>
-          <w:ilvl w:val="2"/>
-          <w:numId w:val="1"/>
-        </w:numPr>
-      </w:pPr>
-      <w:r>
-        <w:t>Integrate</w:t>
-      </w:r>
-      <w:r>
-        <w:rPr>
-          <w:rFonts w:hint="eastAsia"/>
-        </w:rPr>
-        <w:t xml:space="preserve"> the motion-sensing capabilities of the watch </w:t>
-      </w:r>
-      <w:r>
-        <w:t>with</w:t>
-      </w:r>
-      <w:r>
-        <w:rPr>
-          <w:rFonts w:hint="eastAsia"/>
-        </w:rPr>
-        <w:t xml:space="preserve"> the controller, add a button for mode switch</w:t>
-      </w:r>
-    </w:p>
-    <w:p>
-      <w:pPr>
-        <w:pStyle w:val="a9"/>
-        <w:numPr>
-          <w:ilvl w:val="0"/>
-          <w:numId w:val="1"/>
-        </w:numPr>
-      </w:pPr>
-      <w:r>
-        <w:rPr>
-          <w:rFonts w:hint="eastAsia"/>
-        </w:rPr>
-        <w:t>Abandon the controller and watch</w:t>
-      </w:r>
-    </w:p>
-    <w:p>
-      <w:pPr>
-        <w:pStyle w:val="a9"/>
-        <w:numPr>
-          <w:ilvl w:val="1"/>
-          <w:numId w:val="1"/>
-        </w:numPr>
-      </w:pPr>
-      <w:r>
-        <w:t>D</w:t>
-      </w:r>
-      <w:r>
-        <w:rPr>
-          <w:rFonts w:hint="eastAsia"/>
-        </w:rPr>
-        <w:t xml:space="preserve">evelop smartphone app that functions as controller and </w:t>
-      </w:r>
-      <w:r>
-        <w:rPr>
-          <w:rFonts w:hint="eastAsia"/>
-        </w:rPr>
-        <w:t>motion-sensing.</w:t>
-      </w:r>
-    </w:p>
-    <w:p>
-      <w:pPr>
-        <w:pStyle w:val="a9"/>
-        <w:numPr>
-          <w:ilvl w:val="1"/>
-          <w:numId w:val="1"/>
-        </w:numPr>
-      </w:pPr>
-      <w:r>
-        <w:t>I</w:t>
-      </w:r>
-      <w:r>
-        <w:rPr>
-          <w:rFonts w:hint="eastAsia"/>
-        </w:rPr>
-        <w:t>nclude the download guide in the packaging</w:t>
-      </w:r>
-    </w:p>
-    <w:p>
-      <w:pPr>
-        <w:pStyle w:val="a9"/>
-        <w:numPr>
-          <w:ilvl w:val="1"/>
-          <w:numId w:val="1"/>
-        </w:numPr>
-      </w:pPr>
-      <w:r>
-        <w:rPr>
-          <w:rFonts w:hint="eastAsia"/>
-        </w:rPr>
-        <w:t xml:space="preserve">(issues: </w:t>
-      </w:r>
-      <w:r>
-        <w:rPr>
-          <w:rFonts w:hint="eastAsia"/>
-        </w:rPr>
-        <w:t>compatibility of phones, e-g, ios/android</w:t>
-      </w:r>
-      <w:r>
-        <w:rPr>
-          <w:rFonts w:hint="eastAsia"/>
-        </w:rPr>
-        <w:t>)</w:t>
-      </w:r>
-    </w:p>
-    <w:p>
-      <w:pPr>
-        <w:pStyle w:val="a9"/>
-        <w:numPr>
-          <w:ilvl w:val="2"/>
-          <w:numId w:val="1"/>
-        </w:numPr>
-      </w:pPr>
-      <w:r>
-        <w:rPr>
-          <w:rFonts w:hint="eastAsia"/>
-          <w:noProof/>
-        </w:rPr>
-        <w:lastRenderedPageBreak/>
-        <mc:AlternateContent>
-          <mc:Choice Requires="wps">
-            <w:drawing>
-              <wp:anchor distT="0" distB="0" distL="114300" distR="114300" simplePos="0" relativeHeight="251659264" behindDoc="0" locked="0" layoutInCell="1" allowOverlap="1" wp14:anchorId="014D804E" wp14:editId="5B296E2B">
-                <wp:simplePos x="0" y="0"/>
-                <wp:positionH relativeFrom="column">
-                  <wp:posOffset>2295305</wp:posOffset>
-                </wp:positionH>
-                <wp:positionV relativeFrom="page">
-                  <wp:posOffset>1485900</wp:posOffset>
-                </wp:positionV>
-                <wp:extent cx="1492250" cy="2019300"/>
-                <wp:effectExtent l="0" t="0" r="12700" b="19050"/>
-                <wp:wrapNone/>
-                <wp:docPr id="1854804451" name="矩形 2"/>
-                <wp:cNvGraphicFramePr/>
-                <a:graphic xmlns:a="http://schemas.openxmlformats.org/drawingml/2006/main">
-                  <a:graphicData uri="http://schemas.microsoft.com/office/word/2010/wordprocessingShape">
-                    <wps:wsp>
-                      <wps:cNvSpPr/>
-                      <wps:spPr>
-                        <a:xfrm>
-                          <a:off x="0" y="0"/>
-                          <a:ext cx="1492250" cy="2019300"/>
-                        </a:xfrm>
-                        <a:prstGeom prst="rect">
-                          <a:avLst/>
-                        </a:prstGeom>
-                        <a:noFill/>
-                        <a:ln>
-                          <a:solidFill>
-                            <a:srgbClr val="EE0000"/>
-                          </a:solidFill>
-                        </a:ln>
-                      </wps:spPr>
-                      <wps:style>
-                        <a:lnRef idx="2">
-                          <a:schemeClr val="accent1">
-                            <a:shade val="15000"/>
-                          </a:schemeClr>
-                        </a:lnRef>
-                        <a:fillRef idx="1">
-                          <a:schemeClr val="accent1"/>
-                        </a:fillRef>
-                        <a:effectRef idx="0">
-                          <a:schemeClr val="accent1"/>
-                        </a:effectRef>
-                        <a:fontRef idx="minor">
-                          <a:schemeClr val="lt1"/>
-                        </a:fontRef>
-                      </wps:style>
-                      <wps:bodyPr rot="0" spcFirstLastPara="0" vertOverflow="overflow" horzOverflow="overflow" vert="horz" wrap="square" lIns="91440" tIns="45720" rIns="91440" bIns="45720" numCol="1" spcCol="0" rtlCol="0" fromWordArt="0" anchor="ctr" anchorCtr="0" forceAA="0" compatLnSpc="1">
-                        <a:prstTxWarp prst="textNoShape">
-                          <a:avLst/>
-                        </a:prstTxWarp>
-                        <a:noAutofit/>
-                      </wps:bodyPr>
-                    </wps:wsp>
-                  </a:graphicData>
-                </a:graphic>
-                <wp14:sizeRelH relativeFrom="margin">
-                  <wp14:pctWidth>0</wp14:pctWidth>
-                </wp14:sizeRelH>
-                <wp14:sizeRelV relativeFrom="margin">
-                  <wp14:pctHeight>0</wp14:pctHeight>
-                </wp14:sizeRelV>
-              </wp:anchor>
-            </w:drawing>
-          </mc:Choice>
-          <mc:Fallback>
-            <w:pict>
-              <v:rect w14:anchorId="74F73A41" id="矩形 2" o:spid="_x0000_s1026" style="position:absolute;margin-left:180.75pt;margin-top:117pt;width:117.5pt;height:159pt;z-index:251659264;visibility:visible;mso-wrap-style:square;mso-width-percent:0;mso-height-percent:0;mso-wrap-distance-left:9pt;mso-wrap-distance-top:0;mso-wrap-distance-right:9pt;mso-wrap-distance-bottom:0;mso-position-horizontal:absolute;mso-position-horizontal-relative:text;mso-position-vertical:absolute;mso-position-vertical-relative:page;mso-width-percent:0;mso-height-percent:0;mso-width-relative:margin;mso-height-relative:margin;v-text-anchor:middle" o:gfxdata="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" filled="f" strokecolor="#e00" strokeweight="1.5pt">
-                <w10:wrap anchory="page"/>
-              </v:rect>
-            </w:pict>
-          </mc:Fallback>
-        </mc:AlternateContent>
-      </w:r>
-      <w:r>
-        <w:rPr>
-          <w:rFonts w:hint="eastAsia"/>
-          <w:noProof/>
-        </w:rPr>
-        <w:drawing>
-          <wp:inline distT="0" distB="0" distL="0" distR="0" wp14:anchorId="7697D275" wp14:editId="03682828">
-            <wp:extent cx="3066699" cy="3054350"/>
-            <wp:effectExtent l="0" t="0" r="635" b="0"/>
-            <wp:docPr id="1785310522" name="图片 1" descr="图形用户界面, 图示&#10;&#10;AI 生成的内容可能不正确。"/>
-            <wp:cNvGraphicFramePr>
-              <a:graphicFrameLocks xmlns:a="http://schemas.openxmlformats.org/drawingml/2006/main" noChangeAspect="1"/>
-            </wp:cNvGraphicFramePr>
-            <a:graphic xmlns:a="http://schemas.openxmlformats.org/drawingml/2006/main">
-              <a:graphicData uri="http://schemas.openxmlformats.org/drawingml/2006/picture">
-                <pic:pic xmlns:pic="http://schemas.openxmlformats.org/drawingml/2006/picture">
-                  <pic:nvPicPr>
-                    <pic:cNvPr id="1785310522" name="图片 1" descr="图形用户界面, 图示&#10;&#10;AI 生成的内容可能不正确。"/>
-                    <pic:cNvPicPr/>
-                  </pic:nvPicPr>
-                  <pic:blipFill>
-                    <a:blip r:embed="rId5" cstate="print">
-                      <a:extLst>
-                        <a:ext uri="{28A0092B-C50C-407E-A947-70E740481C1C}">
-                          <a14:useLocalDpi xmlns:a14="http://schemas.microsoft.com/office/drawing/2010/main" val="0"/>
-                        </a:ext>
-                      </a:extLst>
-                    </a:blip>
-                    <a:stretch>
-                      <a:fillRect/>
-                    </a:stretch>
-                  </pic:blipFill>
-                  <pic:spPr>
-                    <a:xfrm>
-                      <a:off x="0" y="0"/>
-                      <a:ext cx="3074761" cy="3062379"/>
-                    </a:xfrm>
-                    <a:prstGeom prst="rect">
-                      <a:avLst/>
-                    </a:prstGeom>
-                  </pic:spPr>
-                </pic:pic>
-              </a:graphicData>
-            </a:graphic>
-          </wp:inline>
-        </w:drawing>
+        <w:ind w:firstLine="360"/>
+      </w:pPr>
+      <w:r>
+        <w:t>Finally, implementing product tiering can cater to different market segments. A low-cost "Indoor Basic" model could remove features like waterproofing and the motion-sensing watch, while a premium model could add enhanced capabilities like a waterproof charging port, sound effects, and programmable routines.</w:t>
       </w:r>
     </w:p>
     <w:p/>
@@ -771,19 +212,69 @@
 </w:document>
 </file>
 
+<file path=word/endnotes.xml><?xml version="1.0" encoding="utf-8"?>
+<w:endnotes xmlns:wpc="http://schemas.microsoft.com/office/word/2010/wordprocessingCanvas" xmlns:cx="http://schemas.microsoft.com/office/drawing/2014/chartex" xmlns:cx1="http://schemas.microsoft.com/office/drawing/2015/9/8/chartex" xmlns:cx2="http://schemas.microsoft.com/office/drawing/2015/10/21/chartex" xmlns:cx3="http://schemas.microsoft.com/office/drawing/2016/5/9/chartex" xmlns:cx4="http://schemas.microsoft.com/office/drawing/2016/5/10/chartex" xmlns:cx5="http://schemas.microsoft.com/office/drawing/2016/5/11/chartex" xmlns:cx6="http://schemas.microsoft.com/office/drawing/2016/5/12/chartex" xmlns:cx7="http://schemas.microsoft.com/office/drawing/2016/5/13/chartex" xmlns:cx8="http://schemas.microsoft.com/office/drawing/2016/5/14/chartex" xmlns:mc="http://schemas.openxmlformats.org/markup-compatibility/2006" xmlns:aink="http://schemas.microsoft.com/office/drawing/2016/ink" xmlns:am3d="http://schemas.microsoft.com/office/drawing/2017/model3d" xmlns:o="urn:schemas-microsoft-com:office:office" xmlns:oel="http://schemas.microsoft.com/office/2019/extlst" xmlns:r="http://schemas.openxmlformats.org/officeDocument/2006/relationships" xmlns:m="http://schemas.openxmlformats.org/officeDocument/2006/math" xmlns:v="urn:schemas-microsoft-com:vml" xmlns:wp14="http://schemas.microsoft.com/office/word/2010/wordprocessingDrawing" xmlns:wp="http://schemas.openxmlformats.org/drawingml/2006/wordprocessingDrawing" xmlns:w10="urn:schemas-microsoft-com:office:word" xmlns:w="http://schemas.openxmlformats.org/wordprocessingml/2006/main" xmlns:w14="http://schemas.microsoft.com/office/word/2010/wordml" xmlns:w15="http://schemas.microsoft.com/office/word/2012/wordml" xmlns:w16cex="http://schemas.microsoft.com/office/word/2018/wordml/cex" xmlns:w16cid="http://schemas.microsoft.com/office/word/2016/wordml/cid" xmlns:w16="http://schemas.microsoft.com/office/word/2018/wordml" xmlns:w16du="http://schemas.microsoft.com/office/word/2023/wordml/word16du" xmlns:w16sdtdh="http://schemas.microsoft.com/office/word/2020/wordml/sdtdatahash" xmlns:w16sdtfl="http://schemas.microsoft.com/office/word/2024/wordml/sdtformatlock" xmlns:w16se="http://schemas.microsoft.com/office/word/2015/wordml/symex" xmlns:wpg="http://schemas.microsoft.com/office/word/2010/wordprocessingGroup" xmlns:wpi="http://schemas.microsoft.com/office/word/2010/wordprocessingInk" xmlns:wne="http://schemas.microsoft.com/office/word/2006/wordml" xmlns:wps="http://schemas.microsoft.com/office/word/2010/wordprocessingShape" mc:Ignorable="w14 w15 w16se w16cid w16 w16cex w16sdtdh w16sdtfl w16du wp14">
+  <w:endnote w:type="separator" w:id="-1">
+    <w:p>
+      <w:pPr>
+        <w:spacing w:after="0" w:line="240" w:lineRule="auto"/>
+      </w:pPr>
+      <w:r>
+        <w:separator/>
+      </w:r>
+    </w:p>
+  </w:endnote>
+  <w:endnote w:type="continuationSeparator" w:id="0">
+    <w:p>
+      <w:pPr>
+        <w:spacing w:after="0" w:line="240" w:lineRule="auto"/>
+      </w:pPr>
+      <w:r>
+        <w:continuationSeparator/>
+      </w:r>
+    </w:p>
+  </w:endnote>
+</w:endnotes>
+</file>
+
+<file path=word/footnotes.xml><?xml version="1.0" encoding="utf-8"?>
+<w:footnotes xmlns:wpc="http://schemas.microsoft.com/office/word/2010/wordprocessingCanvas" xmlns:cx="http://schemas.microsoft.com/office/drawing/2014/chartex" xmlns:cx1="http://schemas.microsoft.com/office/drawing/2015/9/8/chartex" xmlns:cx2="http://schemas.microsoft.com/office/drawing/2015/10/21/chartex" xmlns:cx3="http://schemas.microsoft.com/office/drawing/2016/5/9/chartex" xmlns:cx4="http://schemas.microsoft.com/office/drawing/2016/5/10/chartex" xmlns:cx5="http://schemas.microsoft.com/office/drawing/2016/5/11/chartex" xmlns:cx6="http://schemas.microsoft.com/office/drawing/2016/5/12/chartex" xmlns:cx7="http://schemas.microsoft.com/office/drawing/2016/5/13/chartex" xmlns:cx8="http://schemas.microsoft.com/office/drawing/2016/5/14/chartex" xmlns:mc="http://schemas.openxmlformats.org/markup-compatibility/2006" xmlns:aink="http://schemas.microsoft.com/office/drawing/2016/ink" xmlns:am3d="http://schemas.microsoft.com/office/drawing/2017/model3d" xmlns:o="urn:schemas-microsoft-com:office:office" xmlns:oel="http://schemas.microsoft.com/office/2019/extlst" xmlns:r="http://schemas.openxmlformats.org/officeDocument/2006/relationships" xmlns:m="http://schemas.openxmlformats.org/officeDocument/2006/math" xmlns:v="urn:schemas-microsoft-com:vml" xmlns:wp14="http://schemas.microsoft.com/office/word/2010/wordprocessingDrawing" xmlns:wp="http://schemas.openxmlformats.org/drawingml/2006/wordprocessingDrawing" xmlns:w10="urn:schemas-microsoft-com:office:word" xmlns:w="http://schemas.openxmlformats.org/wordprocessingml/2006/main" xmlns:w14="http://schemas.microsoft.com/office/word/2010/wordml" xmlns:w15="http://schemas.microsoft.com/office/word/2012/wordml" xmlns:w16cex="http://schemas.microsoft.com/office/word/2018/wordml/cex" xmlns:w16cid="http://schemas.microsoft.com/office/word/2016/wordml/cid" xmlns:w16="http://schemas.microsoft.com/office/word/2018/wordml" xmlns:w16du="http://schemas.microsoft.com/office/word/2023/wordml/word16du" xmlns:w16sdtdh="http://schemas.microsoft.com/office/word/2020/wordml/sdtdatahash" xmlns:w16sdtfl="http://schemas.microsoft.com/office/word/2024/wordml/sdtformatlock" xmlns:w16se="http://schemas.microsoft.com/office/word/2015/wordml/symex" xmlns:wpg="http://schemas.microsoft.com/office/word/2010/wordprocessingGroup" xmlns:wpi="http://schemas.microsoft.com/office/word/2010/wordprocessingInk" xmlns:wne="http://schemas.microsoft.com/office/word/2006/wordml" xmlns:wps="http://schemas.microsoft.com/office/word/2010/wordprocessingShape" mc:Ignorable="w14 w15 w16se w16cid w16 w16cex w16sdtdh w16sdtfl w16du wp14">
+  <w:footnote w:type="separator" w:id="-1">
+    <w:p>
+      <w:pPr>
+        <w:spacing w:after="0" w:line="240" w:lineRule="auto"/>
+      </w:pPr>
+      <w:r>
+        <w:separator/>
+      </w:r>
+    </w:p>
+  </w:footnote>
+  <w:footnote w:type="continuationSeparator" w:id="0">
+    <w:p>
+      <w:pPr>
+        <w:spacing w:after="0" w:line="240" w:lineRule="auto"/>
+      </w:pPr>
+      <w:r>
+        <w:continuationSeparator/>
+      </w:r>
+    </w:p>
+  </w:footnote>
+</w:footnotes>
+</file>
+
 <file path=word/numbering.xml><?xml version="1.0" encoding="utf-8"?>
 <w:numbering xmlns:wpc="http://schemas.microsoft.com/office/word/2010/wordprocessingCanvas" xmlns:cx="http://schemas.microsoft.com/office/drawing/2014/chartex" xmlns:cx1="http://schemas.microsoft.com/office/drawing/2015/9/8/chartex" xmlns:cx2="http://schemas.microsoft.com/office/drawing/2015/10/21/chartex" xmlns:cx3="http://schemas.microsoft.com/office/drawing/2016/5/9/chartex" xmlns:cx4="http://schemas.microsoft.com/office/drawing/2016/5/10/chartex" xmlns:cx5="http://schemas.microsoft.com/office/drawing/2016/5/11/chartex" xmlns:cx6="http://schemas.microsoft.com/office/drawing/2016/5/12/chartex" xmlns:cx7="http://schemas.microsoft.com/office/drawing/2016/5/13/chartex" xmlns:cx8="http://schemas.microsoft.com/office/drawing/2016/5/14/chartex" xmlns:mc="http://schemas.openxmlformats.org/markup-compatibility/2006" xmlns:aink="http://schemas.microsoft.com/office/drawing/2016/ink" xmlns:am3d="http://schemas.microsoft.com/office/drawing/2017/model3d" xmlns:o="urn:schemas-microsoft-com:office:office" xmlns:oel="http://schemas.microsoft.com/office/2019/extlst" xmlns:r="http://schemas.openxmlformats.org/officeDocument/2006/relationships" xmlns:m="http://schemas.openxmlformats.org/officeDocument/2006/math" xmlns:v="urn:schemas-microsoft-com:vml" xmlns:wp14="http://schemas.microsoft.com/office/word/2010/wordprocessingDrawing" xmlns:wp="http://schemas.openxmlformats.org/drawingml/2006/wordprocessingDrawing" xmlns:w10="urn:schemas-microsoft-com:office:word" xmlns:w="http://schemas.openxmlformats.org/wordprocessingml/2006/main" xmlns:w14="http://schemas.microsoft.com/office/word/2010/wordml" xmlns:w15="http://schemas.microsoft.com/office/word/2012/wordml" xmlns:w16cex="http://schemas.microsoft.com/office/word/2018/wordml/cex" xmlns:w16cid="http://schemas.microsoft.com/office/word/2016/wordml/cid" xmlns:w16="http://schemas.microsoft.com/office/word/2018/wordml" xmlns:w16du="http://schemas.microsoft.com/office/word/2023/wordml/word16du" xmlns:w16sdtdh="http://schemas.microsoft.com/office/word/2020/wordml/sdtdatahash" xmlns:w16sdtfl="http://schemas.microsoft.com/office/word/2024/wordml/sdtformatlock" xmlns:w16se="http://schemas.microsoft.com/office/word/2015/wordml/symex" xmlns:wpg="http://schemas.microsoft.com/office/word/2010/wordprocessingGroup" xmlns:wpi="http://schemas.microsoft.com/office/word/2010/wordprocessingInk" xmlns:wne="http://schemas.microsoft.com/office/word/2006/wordml" xmlns:wps="http://schemas.microsoft.com/office/word/2010/wordprocessingShape" mc:Ignorable="w14 w15 w16se w16cid w16 w16cex w16sdtdh w16sdtfl w16du wp14">
   <w:abstractNum w:abstractNumId="0" w15:restartNumberingAfterBreak="0">
-    <w:nsid w:val="266366C9"/>
+    <w:nsid w:val="372F4FE0"/>
     <w:multiLevelType w:val="hybridMultilevel"/>
-    <w:tmpl w:val="D618042E"/>
-    <w:lvl w:ilvl="0" w:tplc="5F2E029A">
+    <w:tmpl w:val="079C6D3E"/>
+    <w:lvl w:ilvl="0" w:tplc="AB64BDB2">
       <w:start w:val="1"/>
       <w:numFmt w:val="decimal"/>
       <w:lvlText w:val="%1."/>
       <w:lvlJc w:val="left"/>
       <w:pPr>
-        <w:ind w:left="1020" w:hanging="360"/>
+        <w:ind w:left="360" w:hanging="360"/>
       </w:pPr>
       <w:rPr>
         <w:rFonts w:hint="default"/>
@@ -795,7 +286,7 @@
       <w:lvlText w:val="%2)"/>
       <w:lvlJc w:val="left"/>
       <w:pPr>
-        <w:ind w:left="1540" w:hanging="440"/>
+        <w:ind w:left="880" w:hanging="440"/>
       </w:pPr>
     </w:lvl>
     <w:lvl w:ilvl="2" w:tplc="0409001B" w:tentative="1">
@@ -804,16 +295,16 @@
       <w:lvlText w:val="%3."/>
       <w:lvlJc w:val="right"/>
       <w:pPr>
-        <w:ind w:left="1980" w:hanging="440"/>
-      </w:pPr>
-    </w:lvl>
-    <w:lvl w:ilvl="3" w:tplc="0409000F">
+        <w:ind w:left="1320" w:hanging="440"/>
+      </w:pPr>
+    </w:lvl>
+    <w:lvl w:ilvl="3" w:tplc="0409000F" w:tentative="1">
       <w:start w:val="1"/>
       <w:numFmt w:val="decimal"/>
       <w:lvlText w:val="%4."/>
       <w:lvlJc w:val="left"/>
       <w:pPr>
-        <w:ind w:left="2420" w:hanging="440"/>
+        <w:ind w:left="1760" w:hanging="440"/>
       </w:pPr>
     </w:lvl>
     <w:lvl w:ilvl="4" w:tplc="04090019" w:tentative="1">
@@ -822,7 +313,7 @@
       <w:lvlText w:val="%5)"/>
       <w:lvlJc w:val="left"/>
       <w:pPr>
-        <w:ind w:left="2860" w:hanging="440"/>
+        <w:ind w:left="2200" w:hanging="440"/>
       </w:pPr>
     </w:lvl>
     <w:lvl w:ilvl="5" w:tplc="0409001B" w:tentative="1">
@@ -831,7 +322,7 @@
       <w:lvlText w:val="%6."/>
       <w:lvlJc w:val="right"/>
       <w:pPr>
-        <w:ind w:left="3300" w:hanging="440"/>
+        <w:ind w:left="2640" w:hanging="440"/>
       </w:pPr>
     </w:lvl>
     <w:lvl w:ilvl="6" w:tplc="0409000F" w:tentative="1">
@@ -840,7 +331,7 @@
       <w:lvlText w:val="%7."/>
       <w:lvlJc w:val="left"/>
       <w:pPr>
-        <w:ind w:left="3740" w:hanging="440"/>
+        <w:ind w:left="3080" w:hanging="440"/>
       </w:pPr>
     </w:lvl>
     <w:lvl w:ilvl="7" w:tplc="04090019" w:tentative="1">
@@ -849,7 +340,7 @@
       <w:lvlText w:val="%8)"/>
       <w:lvlJc w:val="left"/>
       <w:pPr>
-        <w:ind w:left="4180" w:hanging="440"/>
+        <w:ind w:left="3520" w:hanging="440"/>
       </w:pPr>
     </w:lvl>
     <w:lvl w:ilvl="8" w:tplc="0409001B" w:tentative="1">
@@ -858,15 +349,15 @@
       <w:lvlText w:val="%9."/>
       <w:lvlJc w:val="right"/>
       <w:pPr>
-        <w:ind w:left="4620" w:hanging="440"/>
+        <w:ind w:left="3960" w:hanging="440"/>
       </w:pPr>
     </w:lvl>
   </w:abstractNum>
   <w:abstractNum w:abstractNumId="1" w15:restartNumberingAfterBreak="0">
-    <w:nsid w:val="739568BA"/>
+    <w:nsid w:val="49D37604"/>
     <w:multiLevelType w:val="hybridMultilevel"/>
-    <w:tmpl w:val="26142C28"/>
-    <w:lvl w:ilvl="0" w:tplc="5F2E029A">
+    <w:tmpl w:val="BB0C6A86"/>
+    <w:lvl w:ilvl="0" w:tplc="F83E176A">
       <w:start w:val="1"/>
       <w:numFmt w:val="decimal"/>
       <w:lvlText w:val="%1."/>
@@ -878,7 +369,7 @@
         <w:rFonts w:hint="default"/>
       </w:rPr>
     </w:lvl>
-    <w:lvl w:ilvl="1" w:tplc="04090019">
+    <w:lvl w:ilvl="1" w:tplc="04090019" w:tentative="1">
       <w:start w:val="1"/>
       <w:numFmt w:val="lowerLetter"/>
       <w:lvlText w:val="%2)"/>
@@ -887,7 +378,7 @@
         <w:ind w:left="880" w:hanging="440"/>
       </w:pPr>
     </w:lvl>
-    <w:lvl w:ilvl="2" w:tplc="0409001B">
+    <w:lvl w:ilvl="2" w:tplc="0409001B" w:tentative="1">
       <w:start w:val="1"/>
       <w:numFmt w:val="lowerRoman"/>
       <w:lvlText w:val="%3."/>
@@ -896,7 +387,7 @@
         <w:ind w:left="1320" w:hanging="440"/>
       </w:pPr>
     </w:lvl>
-    <w:lvl w:ilvl="3" w:tplc="0409000F">
+    <w:lvl w:ilvl="3" w:tplc="0409000F" w:tentative="1">
       <w:start w:val="1"/>
       <w:numFmt w:val="decimal"/>
       <w:lvlText w:val="%4."/>
@@ -905,7 +396,7 @@
         <w:ind w:left="1760" w:hanging="440"/>
       </w:pPr>
     </w:lvl>
-    <w:lvl w:ilvl="4" w:tplc="04090019">
+    <w:lvl w:ilvl="4" w:tplc="04090019" w:tentative="1">
       <w:start w:val="1"/>
       <w:numFmt w:val="lowerLetter"/>
       <w:lvlText w:val="%5)"/>
@@ -914,7 +405,7 @@
         <w:ind w:left="2200" w:hanging="440"/>
       </w:pPr>
     </w:lvl>
-    <w:lvl w:ilvl="5" w:tplc="0409001B">
+    <w:lvl w:ilvl="5" w:tplc="0409001B" w:tentative="1">
       <w:start w:val="1"/>
       <w:numFmt w:val="lowerRoman"/>
       <w:lvlText w:val="%6."/>
@@ -951,11 +442,103 @@
       </w:pPr>
     </w:lvl>
   </w:abstractNum>
-  <w:num w:numId="1" w16cid:durableId="1650280547">
+  <w:abstractNum w:abstractNumId="2" w15:restartNumberingAfterBreak="0">
+    <w:nsid w:val="50453589"/>
+    <w:multiLevelType w:val="hybridMultilevel"/>
+    <w:tmpl w:val="C92E9706"/>
+    <w:lvl w:ilvl="0" w:tplc="6CA43496">
+      <w:start w:val="1"/>
+      <w:numFmt w:val="decimal"/>
+      <w:lvlText w:val="%1."/>
+      <w:lvlJc w:val="left"/>
+      <w:pPr>
+        <w:ind w:left="780" w:hanging="360"/>
+      </w:pPr>
+      <w:rPr>
+        <w:rFonts w:hint="default"/>
+      </w:rPr>
+    </w:lvl>
+    <w:lvl w:ilvl="1" w:tplc="04090019" w:tentative="1">
+      <w:start w:val="1"/>
+      <w:numFmt w:val="lowerLetter"/>
+      <w:lvlText w:val="%2)"/>
+      <w:lvlJc w:val="left"/>
+      <w:pPr>
+        <w:ind w:left="1300" w:hanging="440"/>
+      </w:pPr>
+    </w:lvl>
+    <w:lvl w:ilvl="2" w:tplc="0409001B" w:tentative="1">
+      <w:start w:val="1"/>
+      <w:numFmt w:val="lowerRoman"/>
+      <w:lvlText w:val="%3."/>
+      <w:lvlJc w:val="right"/>
+      <w:pPr>
+        <w:ind w:left="1740" w:hanging="440"/>
+      </w:pPr>
+    </w:lvl>
+    <w:lvl w:ilvl="3" w:tplc="0409000F" w:tentative="1">
+      <w:start w:val="1"/>
+      <w:numFmt w:val="decimal"/>
+      <w:lvlText w:val="%4."/>
+      <w:lvlJc w:val="left"/>
+      <w:pPr>
+        <w:ind w:left="2180" w:hanging="440"/>
+      </w:pPr>
+    </w:lvl>
+    <w:lvl w:ilvl="4" w:tplc="04090019" w:tentative="1">
+      <w:start w:val="1"/>
+      <w:numFmt w:val="lowerLetter"/>
+      <w:lvlText w:val="%5)"/>
+      <w:lvlJc w:val="left"/>
+      <w:pPr>
+        <w:ind w:left="2620" w:hanging="440"/>
+      </w:pPr>
+    </w:lvl>
+    <w:lvl w:ilvl="5" w:tplc="0409001B" w:tentative="1">
+      <w:start w:val="1"/>
+      <w:numFmt w:val="lowerRoman"/>
+      <w:lvlText w:val="%6."/>
+      <w:lvlJc w:val="right"/>
+      <w:pPr>
+        <w:ind w:left="3060" w:hanging="440"/>
+      </w:pPr>
+    </w:lvl>
+    <w:lvl w:ilvl="6" w:tplc="0409000F" w:tentative="1">
+      <w:start w:val="1"/>
+      <w:numFmt w:val="decimal"/>
+      <w:lvlText w:val="%7."/>
+      <w:lvlJc w:val="left"/>
+      <w:pPr>
+        <w:ind w:left="3500" w:hanging="440"/>
+      </w:pPr>
+    </w:lvl>
+    <w:lvl w:ilvl="7" w:tplc="04090019" w:tentative="1">
+      <w:start w:val="1"/>
+      <w:numFmt w:val="lowerLetter"/>
+      <w:lvlText w:val="%8)"/>
+      <w:lvlJc w:val="left"/>
+      <w:pPr>
+        <w:ind w:left="3940" w:hanging="440"/>
+      </w:pPr>
+    </w:lvl>
+    <w:lvl w:ilvl="8" w:tplc="0409001B" w:tentative="1">
+      <w:start w:val="1"/>
+      <w:numFmt w:val="lowerRoman"/>
+      <w:lvlText w:val="%9."/>
+      <w:lvlJc w:val="right"/>
+      <w:pPr>
+        <w:ind w:left="4380" w:hanging="440"/>
+      </w:pPr>
+    </w:lvl>
+  </w:abstractNum>
+  <w:num w:numId="1" w16cid:durableId="542668595">
+    <w:abstractNumId w:val="2"/>
+  </w:num>
+  <w:num w:numId="2" w16cid:durableId="1061249466">
+    <w:abstractNumId w:val="0"/>
+  </w:num>
+  <w:num w:numId="3" w16cid:durableId="1119105346">
     <w:abstractNumId w:val="1"/>
-  </w:num>
-  <w:num w:numId="2" w16cid:durableId="652099405">
-    <w:abstractNumId w:val="0"/>
   </w:num>
 </w:numbering>
 </file>
@@ -1371,7 +954,7 @@
     <w:link w:val="10"/>
     <w:uiPriority w:val="9"/>
     <w:qFormat/>
-    <w:rsid w:val="00751432"/>
+    <w:rsid w:val="00CB4615"/>
     <w:pPr>
       <w:keepNext/>
       <w:keepLines/>
@@ -1394,7 +977,7 @@
     <w:semiHidden/>
     <w:unhideWhenUsed/>
     <w:qFormat/>
-    <w:rsid w:val="00751432"/>
+    <w:rsid w:val="00CB4615"/>
     <w:pPr>
       <w:keepNext/>
       <w:keepLines/>
@@ -1417,7 +1000,7 @@
     <w:semiHidden/>
     <w:unhideWhenUsed/>
     <w:qFormat/>
-    <w:rsid w:val="00751432"/>
+    <w:rsid w:val="00CB4615"/>
     <w:pPr>
       <w:keepNext/>
       <w:keepLines/>
@@ -1440,7 +1023,7 @@
     <w:semiHidden/>
     <w:unhideWhenUsed/>
     <w:qFormat/>
-    <w:rsid w:val="00751432"/>
+    <w:rsid w:val="00CB4615"/>
     <w:pPr>
       <w:keepNext/>
       <w:keepLines/>
@@ -1463,7 +1046,7 @@
     <w:semiHidden/>
     <w:unhideWhenUsed/>
     <w:qFormat/>
-    <w:rsid w:val="00751432"/>
+    <w:rsid w:val="00CB4615"/>
     <w:pPr>
       <w:keepNext/>
       <w:keepLines/>
@@ -1485,7 +1068,7 @@
     <w:semiHidden/>
     <w:unhideWhenUsed/>
     <w:qFormat/>
-    <w:rsid w:val="00751432"/>
+    <w:rsid w:val="00CB4615"/>
     <w:pPr>
       <w:keepNext/>
       <w:keepLines/>
@@ -1508,7 +1091,7 @@
     <w:semiHidden/>
     <w:unhideWhenUsed/>
     <w:qFormat/>
-    <w:rsid w:val="00751432"/>
+    <w:rsid w:val="00CB4615"/>
     <w:pPr>
       <w:keepNext/>
       <w:keepLines/>
@@ -1531,7 +1114,7 @@
     <w:semiHidden/>
     <w:unhideWhenUsed/>
     <w:qFormat/>
-    <w:rsid w:val="00751432"/>
+    <w:rsid w:val="00CB4615"/>
     <w:pPr>
       <w:keepNext/>
       <w:keepLines/>
@@ -1552,7 +1135,7 @@
     <w:semiHidden/>
     <w:unhideWhenUsed/>
     <w:qFormat/>
-    <w:rsid w:val="00751432"/>
+    <w:rsid w:val="00CB4615"/>
     <w:pPr>
       <w:keepNext/>
       <w:keepLines/>
@@ -1595,7 +1178,7 @@
     <w:basedOn w:val="a0"/>
     <w:link w:val="1"/>
     <w:uiPriority w:val="9"/>
-    <w:rsid w:val="00751432"/>
+    <w:rsid w:val="00CB4615"/>
     <w:rPr>
       <w:rFonts w:asciiTheme="majorHAnsi" w:eastAsiaTheme="majorEastAsia" w:hAnsiTheme="majorHAnsi" w:cstheme="majorBidi"/>
       <w:color w:val="0F4761" w:themeColor="accent1" w:themeShade="BF"/>
@@ -1609,7 +1192,7 @@
     <w:link w:val="2"/>
     <w:uiPriority w:val="9"/>
     <w:semiHidden/>
-    <w:rsid w:val="00751432"/>
+    <w:rsid w:val="00CB4615"/>
     <w:rPr>
       <w:rFonts w:asciiTheme="majorHAnsi" w:eastAsiaTheme="majorEastAsia" w:hAnsiTheme="majorHAnsi" w:cstheme="majorBidi"/>
       <w:color w:val="0F4761" w:themeColor="accent1" w:themeShade="BF"/>
@@ -1623,7 +1206,7 @@
     <w:link w:val="3"/>
     <w:uiPriority w:val="9"/>
     <w:semiHidden/>
-    <w:rsid w:val="00751432"/>
+    <w:rsid w:val="00CB4615"/>
     <w:rPr>
       <w:rFonts w:asciiTheme="majorHAnsi" w:eastAsiaTheme="majorEastAsia" w:hAnsiTheme="majorHAnsi" w:cstheme="majorBidi"/>
       <w:color w:val="0F4761" w:themeColor="accent1" w:themeShade="BF"/>
@@ -1637,7 +1220,7 @@
     <w:link w:val="4"/>
     <w:uiPriority w:val="9"/>
     <w:semiHidden/>
-    <w:rsid w:val="00751432"/>
+    <w:rsid w:val="00CB4615"/>
     <w:rPr>
       <w:rFonts w:cstheme="majorBidi"/>
       <w:color w:val="0F4761" w:themeColor="accent1" w:themeShade="BF"/>
@@ -1651,7 +1234,7 @@
     <w:link w:val="5"/>
     <w:uiPriority w:val="9"/>
     <w:semiHidden/>
-    <w:rsid w:val="00751432"/>
+    <w:rsid w:val="00CB4615"/>
     <w:rPr>
       <w:rFonts w:cstheme="majorBidi"/>
       <w:color w:val="0F4761" w:themeColor="accent1" w:themeShade="BF"/>
@@ -1664,7 +1247,7 @@
     <w:link w:val="6"/>
     <w:uiPriority w:val="9"/>
     <w:semiHidden/>
-    <w:rsid w:val="00751432"/>
+    <w:rsid w:val="00CB4615"/>
     <w:rPr>
       <w:rFonts w:cstheme="majorBidi"/>
       <w:b/>
@@ -1678,7 +1261,7 @@
     <w:link w:val="7"/>
     <w:uiPriority w:val="9"/>
     <w:semiHidden/>
-    <w:rsid w:val="00751432"/>
+    <w:rsid w:val="00CB4615"/>
     <w:rPr>
       <w:rFonts w:cstheme="majorBidi"/>
       <w:b/>
@@ -1692,7 +1275,7 @@
     <w:link w:val="8"/>
     <w:uiPriority w:val="9"/>
     <w:semiHidden/>
-    <w:rsid w:val="00751432"/>
+    <w:rsid w:val="00CB4615"/>
     <w:rPr>
       <w:rFonts w:cstheme="majorBidi"/>
       <w:color w:val="595959" w:themeColor="text1" w:themeTint="A6"/>
@@ -1704,7 +1287,7 @@
     <w:link w:val="9"/>
     <w:uiPriority w:val="9"/>
     <w:semiHidden/>
-    <w:rsid w:val="00751432"/>
+    <w:rsid w:val="00CB4615"/>
     <w:rPr>
       <w:rFonts w:eastAsiaTheme="majorEastAsia" w:cstheme="majorBidi"/>
       <w:color w:val="595959" w:themeColor="text1" w:themeTint="A6"/>
@@ -1717,7 +1300,7 @@
     <w:link w:val="a4"/>
     <w:uiPriority w:val="10"/>
     <w:qFormat/>
-    <w:rsid w:val="00751432"/>
+    <w:rsid w:val="00CB4615"/>
     <w:pPr>
       <w:spacing w:after="80" w:line="240" w:lineRule="auto"/>
       <w:contextualSpacing/>
@@ -1736,7 +1319,7 @@
     <w:basedOn w:val="a0"/>
     <w:link w:val="a3"/>
     <w:uiPriority w:val="10"/>
-    <w:rsid w:val="00751432"/>
+    <w:rsid w:val="00CB4615"/>
     <w:rPr>
       <w:rFonts w:asciiTheme="majorHAnsi" w:eastAsiaTheme="majorEastAsia" w:hAnsiTheme="majorHAnsi" w:cstheme="majorBidi"/>
       <w:spacing w:val="-10"/>
@@ -1752,7 +1335,7 @@
     <w:link w:val="a6"/>
     <w:uiPriority w:val="11"/>
     <w:qFormat/>
-    <w:rsid w:val="00751432"/>
+    <w:rsid w:val="00CB4615"/>
     <w:pPr>
       <w:numPr>
         <w:ilvl w:val="1"/>
@@ -1772,7 +1355,7 @@
     <w:basedOn w:val="a0"/>
     <w:link w:val="a5"/>
     <w:uiPriority w:val="11"/>
-    <w:rsid w:val="00751432"/>
+    <w:rsid w:val="00CB4615"/>
     <w:rPr>
       <w:rFonts w:asciiTheme="majorHAnsi" w:eastAsiaTheme="majorEastAsia" w:hAnsiTheme="majorHAnsi" w:cstheme="majorBidi"/>
       <w:color w:val="595959" w:themeColor="text1" w:themeTint="A6"/>
@@ -1788,7 +1371,7 @@
     <w:link w:val="a8"/>
     <w:uiPriority w:val="29"/>
     <w:qFormat/>
-    <w:rsid w:val="00751432"/>
+    <w:rsid w:val="00CB4615"/>
     <w:pPr>
       <w:spacing w:before="160"/>
       <w:jc w:val="center"/>
@@ -1804,7 +1387,7 @@
     <w:basedOn w:val="a0"/>
     <w:link w:val="a7"/>
     <w:uiPriority w:val="29"/>
-    <w:rsid w:val="00751432"/>
+    <w:rsid w:val="00CB4615"/>
     <w:rPr>
       <w:i/>
       <w:iCs/>
@@ -1816,7 +1399,7 @@
     <w:basedOn w:val="a"/>
     <w:uiPriority w:val="34"/>
     <w:qFormat/>
-    <w:rsid w:val="00751432"/>
+    <w:rsid w:val="00CB4615"/>
     <w:pPr>
       <w:ind w:left="720"/>
       <w:contextualSpacing/>
@@ -1827,7 +1410,7 @@
     <w:basedOn w:val="a0"/>
     <w:uiPriority w:val="21"/>
     <w:qFormat/>
-    <w:rsid w:val="00751432"/>
+    <w:rsid w:val="00CB4615"/>
     <w:rPr>
       <w:i/>
       <w:iCs/>
@@ -1841,7 +1424,7 @@
     <w:link w:val="ac"/>
     <w:uiPriority w:val="30"/>
     <w:qFormat/>
-    <w:rsid w:val="00751432"/>
+    <w:rsid w:val="00CB4615"/>
     <w:pPr>
       <w:pBdr>
         <w:top w:val="single" w:sz="4" w:space="10" w:color="0F4761" w:themeColor="accent1" w:themeShade="BF"/>
@@ -1862,7 +1445,7 @@
     <w:basedOn w:val="a0"/>
     <w:link w:val="ab"/>
     <w:uiPriority w:val="30"/>
-    <w:rsid w:val="00751432"/>
+    <w:rsid w:val="00CB4615"/>
     <w:rPr>
       <w:i/>
       <w:iCs/>
@@ -1874,7 +1457,7 @@
     <w:basedOn w:val="a0"/>
     <w:uiPriority w:val="32"/>
     <w:qFormat/>
-    <w:rsid w:val="00751432"/>
+    <w:rsid w:val="00CB4615"/>
     <w:rPr>
       <w:b/>
       <w:bCs/>
@@ -1883,31 +1466,67 @@
       <w:spacing w:val="5"/>
     </w:rPr>
   </w:style>
-  <w:style w:type="paragraph" w:styleId="HTML">
-    <w:name w:val="HTML Preformatted"/>
+  <w:style w:type="paragraph" w:styleId="ae">
+    <w:name w:val="header"/>
     <w:basedOn w:val="a"/>
-    <w:link w:val="HTML0"/>
+    <w:link w:val="af"/>
     <w:uiPriority w:val="99"/>
-    <w:semiHidden/>
     <w:unhideWhenUsed/>
-    <w:rsid w:val="009D1D5A"/>
-    <w:rPr>
-      <w:rFonts w:ascii="Courier New" w:hAnsi="Courier New" w:cs="Courier New"/>
-      <w:sz w:val="20"/>
-      <w:szCs w:val="20"/>
-    </w:rPr>
-  </w:style>
-  <w:style w:type="character" w:customStyle="1" w:styleId="HTML0">
-    <w:name w:val="HTML 预设格式 字符"/>
+    <w:rsid w:val="00FC1743"/>
+    <w:pPr>
+      <w:tabs>
+        <w:tab w:val="center" w:pos="4153"/>
+        <w:tab w:val="right" w:pos="8306"/>
+      </w:tabs>
+      <w:snapToGrid w:val="0"/>
+      <w:spacing w:line="240" w:lineRule="auto"/>
+      <w:jc w:val="center"/>
+    </w:pPr>
+    <w:rPr>
+      <w:sz w:val="18"/>
+      <w:szCs w:val="18"/>
+    </w:rPr>
+  </w:style>
+  <w:style w:type="character" w:customStyle="1" w:styleId="af">
+    <w:name w:val="页眉 字符"/>
     <w:basedOn w:val="a0"/>
-    <w:link w:val="HTML"/>
+    <w:link w:val="ae"/>
     <w:uiPriority w:val="99"/>
-    <w:semiHidden/>
-    <w:rsid w:val="009D1D5A"/>
-    <w:rPr>
-      <w:rFonts w:ascii="Courier New" w:hAnsi="Courier New" w:cs="Courier New"/>
-      <w:sz w:val="20"/>
-      <w:szCs w:val="20"/>
+    <w:rsid w:val="00FC1743"/>
+    <w:rPr>
+      <w:sz w:val="18"/>
+      <w:szCs w:val="18"/>
+    </w:rPr>
+  </w:style>
+  <w:style w:type="paragraph" w:styleId="af0">
+    <w:name w:val="footer"/>
+    <w:basedOn w:val="a"/>
+    <w:link w:val="af1"/>
+    <w:uiPriority w:val="99"/>
+    <w:unhideWhenUsed/>
+    <w:rsid w:val="00FC1743"/>
+    <w:pPr>
+      <w:tabs>
+        <w:tab w:val="center" w:pos="4153"/>
+        <w:tab w:val="right" w:pos="8306"/>
+      </w:tabs>
+      <w:snapToGrid w:val="0"/>
+      <w:spacing w:line="240" w:lineRule="auto"/>
+    </w:pPr>
+    <w:rPr>
+      <w:sz w:val="18"/>
+      <w:szCs w:val="18"/>
+    </w:rPr>
+  </w:style>
+  <w:style w:type="character" w:customStyle="1" w:styleId="af1">
+    <w:name w:val="页脚 字符"/>
+    <w:basedOn w:val="a0"/>
+    <w:link w:val="af0"/>
+    <w:uiPriority w:val="99"/>
+    <w:rsid w:val="00FC1743"/>
+    <w:rPr>
+      <w:sz w:val="18"/>
+      <w:szCs w:val="18"/>
     </w:rPr>
   </w:style>
 </w:styles>

</xml_diff>